<commit_message>
FCR mods to point out SMFS computation burden
</commit_message>
<xml_diff>
--- a/Docs/My Docs/Thesis/Feature Clustering and Ranking/Feature Clustering and Ranking IJRS formatted rev2.docx
+++ b/Docs/My Docs/Thesis/Feature Clustering and Ranking/Feature Clustering and Ranking IJRS formatted rev2.docx
@@ -878,16 +878,7 @@
       </w:del>
       <w:ins w:id="25" w:author="dugalh" w:date="2018-02-15T19:07:00Z">
         <w:r>
-          <w:t>D</w:t>
-        </w:r>
-        <w:r>
-          <w:t>isadvantage</w:t>
-        </w:r>
-        <w:r>
-          <w:t>s</w:t>
-        </w:r>
-        <w:r>
-          <w:t xml:space="preserve"> </w:t>
+          <w:t xml:space="preserve">Disadvantages </w:t>
         </w:r>
       </w:ins>
       <w:r>
@@ -900,10 +891,7 @@
       </w:del>
       <w:ins w:id="27" w:author="dugalh" w:date="2018-02-15T19:07:00Z">
         <w:r>
-          <w:t>are</w:t>
-        </w:r>
-        <w:r>
-          <w:t xml:space="preserve"> </w:t>
+          <w:t xml:space="preserve">are </w:t>
         </w:r>
       </w:ins>
       <w:r>
@@ -2869,13 +2857,7 @@
       </w:ins>
       <w:ins w:id="73" w:author="dugalh" w:date="2018-02-18T15:01:00Z">
         <w:r>
-          <w:t xml:space="preserve"> </w:t>
-        </w:r>
-        <w:r>
-          <w:t>supervised multiview feature selection (SMFS)</w:t>
-        </w:r>
-        <w:r>
-          <w:t xml:space="preserve"> </w:t>
+          <w:t xml:space="preserve"> supervised multiview feature selection (SMFS) </w:t>
         </w:r>
       </w:ins>
       <w:ins w:id="74" w:author="dugalh" w:date="2018-02-18T15:03:00Z">
@@ -3071,7 +3053,22 @@
           <w:t>1,2-norm minimis</w:t>
         </w:r>
         <w:r>
-          <w:t xml:space="preserve">ation of a loss function and </w:t>
+          <w:t xml:space="preserve">ation of </w:t>
+        </w:r>
+      </w:ins>
+      <w:ins w:id="106" w:author="dugalh" w:date="2018-02-19T16:59:00Z">
+        <w:r>
+          <w:t>a</w:t>
+        </w:r>
+      </w:ins>
+      <w:ins w:id="107" w:author="dugalh" w:date="2018-02-19T17:01:00Z">
+        <w:r>
+          <w:t xml:space="preserve">n objective function comprised of </w:t>
+        </w:r>
+      </w:ins>
+      <w:ins w:id="108" w:author="dugalh" w:date="2018-02-18T14:34:00Z">
+        <w:r>
+          <w:t xml:space="preserve">loss function and </w:t>
         </w:r>
         <w:r>
           <w:t>regularis</w:t>
@@ -3080,12 +3077,17 @@
           <w:t>ation term</w:t>
         </w:r>
       </w:ins>
-      <w:ins w:id="106" w:author="dugalh" w:date="2018-02-18T14:41:00Z">
+      <w:ins w:id="109" w:author="dugalh" w:date="2018-02-19T17:01:00Z">
+        <w:r>
+          <w:t>s</w:t>
+        </w:r>
+      </w:ins>
+      <w:ins w:id="110" w:author="dugalh" w:date="2018-02-18T14:41:00Z">
         <w:r>
           <w:t>.</w:t>
         </w:r>
       </w:ins>
-      <w:ins w:id="107" w:author="dugalh" w:date="2018-02-18T14:34:00Z">
+      <w:ins w:id="111" w:author="dugalh" w:date="2018-02-18T14:34:00Z">
         <w:r>
           <w:t xml:space="preserve"> </w:t>
         </w:r>
@@ -3093,211 +3095,228 @@
           <w:t xml:space="preserve"> </w:t>
         </w:r>
       </w:ins>
-      <w:ins w:id="108" w:author="dugalh" w:date="2018-02-18T17:01:00Z">
-        <w:r>
-          <w:t xml:space="preserve">A </w:t>
+      <w:ins w:id="112" w:author="dugalh" w:date="2018-02-19T16:19:00Z">
+        <w:r>
+          <w:t>The formation of the loss function assumes a</w:t>
         </w:r>
       </w:ins>
-      <w:ins w:id="109" w:author="dugalh" w:date="2018-02-18T14:37:00Z">
+      <w:ins w:id="113" w:author="dugalh" w:date="2018-02-18T17:01:00Z">
+        <w:r>
+          <w:t xml:space="preserve"> </w:t>
+        </w:r>
+      </w:ins>
+      <w:ins w:id="114" w:author="dugalh" w:date="2018-02-18T14:37:00Z">
         <w:r>
           <w:t>linear dependence between features and class labels</w:t>
-        </w:r>
-      </w:ins>
-      <w:ins w:id="110" w:author="dugalh" w:date="2018-02-18T17:01:00Z">
-        <w:r>
-          <w:t xml:space="preserve"> </w:t>
-        </w:r>
-      </w:ins>
-      <w:ins w:id="111" w:author="dugalh" w:date="2018-02-18T18:13:00Z">
-        <w:r>
-          <w:t>is</w:t>
-        </w:r>
-      </w:ins>
-      <w:ins w:id="112" w:author="dugalh" w:date="2018-02-18T17:01:00Z">
-        <w:r>
-          <w:t xml:space="preserve"> assumed in the formation of the loss function</w:t>
-        </w:r>
-      </w:ins>
-      <w:ins w:id="113" w:author="dugalh" w:date="2018-02-18T17:00:00Z">
-        <w:r>
-          <w:t>.</w:t>
-        </w:r>
-      </w:ins>
-      <w:ins w:id="114" w:author="dugalh" w:date="2018-02-18T15:13:00Z">
-        <w:r>
-          <w:t xml:space="preserve"> </w:t>
         </w:r>
       </w:ins>
       <w:ins w:id="115" w:author="dugalh" w:date="2018-02-18T17:00:00Z">
         <w:r>
+          <w:t>.</w:t>
+        </w:r>
+      </w:ins>
+      <w:ins w:id="116" w:author="dugalh" w:date="2018-02-18T15:13:00Z">
+        <w:r>
           <w:t xml:space="preserve"> </w:t>
         </w:r>
       </w:ins>
-      <w:ins w:id="116" w:author="dugalh" w:date="2018-02-18T17:02:00Z">
-        <w:r>
-          <w:t>T</w:t>
+      <w:ins w:id="117" w:author="dugalh" w:date="2018-02-18T17:00:00Z">
+        <w:r>
+          <w:t xml:space="preserve"> </w:t>
         </w:r>
       </w:ins>
-      <w:ins w:id="117" w:author="dugalh" w:date="2018-02-18T14:42:00Z">
-        <w:r>
-          <w:t xml:space="preserve">he structure of the feature views </w:t>
+      <w:ins w:id="118" w:author="dugalh" w:date="2018-02-19T16:19:00Z">
+        <w:r>
+          <w:t>F</w:t>
         </w:r>
       </w:ins>
-      <w:ins w:id="118" w:author="dugalh" w:date="2018-02-18T17:02:00Z">
+      <w:ins w:id="119" w:author="dugalh" w:date="2018-02-18T14:42:00Z">
+        <w:r>
+          <w:t xml:space="preserve">eature view </w:t>
+        </w:r>
+        <w:r>
+          <w:lastRenderedPageBreak/>
+          <w:t>structure</w:t>
+        </w:r>
+        <w:r>
+          <w:t xml:space="preserve"> </w:t>
+        </w:r>
+      </w:ins>
+      <w:ins w:id="120" w:author="dugalh" w:date="2018-02-18T17:02:00Z">
         <w:r>
           <w:t xml:space="preserve">is incorporated into the </w:t>
         </w:r>
-        <w:r>
-          <w:lastRenderedPageBreak/>
-          <w:t xml:space="preserve">loss function and regularisation </w:t>
-        </w:r>
       </w:ins>
-      <w:ins w:id="119" w:author="dugalh" w:date="2018-02-18T18:13:00Z">
-        <w:r>
-          <w:t xml:space="preserve">terms </w:t>
+      <w:ins w:id="121" w:author="dugalh" w:date="2018-02-19T16:58:00Z">
+        <w:r>
+          <w:rPr>
+            <w:rFonts w:ascii="Cambria Math" w:hAnsi="Cambria Math" w:cs="Cambria Math"/>
+          </w:rPr>
+          <w:t>𝓁</w:t>
+        </w:r>
+        <w:r>
+          <w:t>1,2-nor</w:t>
+        </w:r>
+        <w:r>
+          <w:t>ms</w:t>
         </w:r>
       </w:ins>
-      <w:ins w:id="120" w:author="dugalh" w:date="2018-02-18T19:38:00Z">
+      <w:ins w:id="122" w:author="dugalh" w:date="2018-02-18T18:13:00Z">
+        <w:r>
+          <w:t xml:space="preserve"> </w:t>
+        </w:r>
+      </w:ins>
+      <w:ins w:id="123" w:author="dugalh" w:date="2018-02-18T19:38:00Z">
         <w:r>
           <w:t>so as to</w:t>
         </w:r>
       </w:ins>
-      <w:ins w:id="121" w:author="dugalh" w:date="2018-02-18T14:53:00Z">
+      <w:ins w:id="124" w:author="dugalh" w:date="2018-02-18T14:53:00Z">
         <w:r>
           <w:t xml:space="preserve"> </w:t>
         </w:r>
       </w:ins>
-      <w:ins w:id="122" w:author="dugalh" w:date="2018-02-18T14:43:00Z">
+      <w:ins w:id="125" w:author="dugalh" w:date="2018-02-18T14:43:00Z">
         <w:r>
           <w:t xml:space="preserve">encourage </w:t>
         </w:r>
       </w:ins>
-      <w:ins w:id="123" w:author="dugalh" w:date="2018-02-18T19:39:00Z">
+      <w:ins w:id="126" w:author="dugalh" w:date="2018-02-18T19:39:00Z">
         <w:r>
           <w:t xml:space="preserve">the </w:t>
         </w:r>
       </w:ins>
-      <w:ins w:id="124" w:author="dugalh" w:date="2018-02-18T15:05:00Z">
+      <w:ins w:id="127" w:author="dugalh" w:date="2018-02-18T15:05:00Z">
         <w:r>
           <w:t xml:space="preserve">sparsity of </w:t>
         </w:r>
       </w:ins>
-      <w:ins w:id="125" w:author="dugalh" w:date="2018-02-18T15:06:00Z">
+      <w:ins w:id="128" w:author="dugalh" w:date="2018-02-18T15:06:00Z">
         <w:r>
           <w:t xml:space="preserve">selected </w:t>
         </w:r>
       </w:ins>
-      <w:ins w:id="126" w:author="dugalh" w:date="2018-02-18T15:05:00Z">
+      <w:ins w:id="129" w:author="dugalh" w:date="2018-02-18T15:05:00Z">
         <w:r>
           <w:t>features within views</w:t>
         </w:r>
       </w:ins>
-      <w:ins w:id="127" w:author="dugalh" w:date="2018-02-18T19:39:00Z">
+      <w:ins w:id="130" w:author="dugalh" w:date="2018-02-18T19:39:00Z">
         <w:r>
           <w:t>,</w:t>
         </w:r>
       </w:ins>
-      <w:ins w:id="128" w:author="dugalh" w:date="2018-02-18T15:14:00Z">
+      <w:ins w:id="131" w:author="dugalh" w:date="2018-02-18T15:14:00Z">
         <w:r>
           <w:t xml:space="preserve"> </w:t>
         </w:r>
       </w:ins>
-      <w:ins w:id="129" w:author="dugalh" w:date="2018-02-18T15:16:00Z">
+      <w:ins w:id="132" w:author="dugalh" w:date="2018-02-18T15:16:00Z">
         <w:r>
           <w:t xml:space="preserve">while retaining the </w:t>
         </w:r>
       </w:ins>
-      <w:ins w:id="130" w:author="dugalh" w:date="2018-02-18T15:18:00Z">
+      <w:ins w:id="133" w:author="dugalh" w:date="2018-02-18T15:18:00Z">
         <w:r>
           <w:t>information of multiple heterogeneous views</w:t>
         </w:r>
       </w:ins>
-      <w:ins w:id="131" w:author="dugalh" w:date="2018-02-18T15:19:00Z">
+      <w:ins w:id="134" w:author="dugalh" w:date="2018-02-18T15:19:00Z">
         <w:r>
           <w:t xml:space="preserve">.  </w:t>
         </w:r>
       </w:ins>
-      <w:ins w:id="132" w:author="dugalh" w:date="2018-02-18T15:20:00Z">
-        <w:r>
-          <w:t>Th</w:t>
+      <w:ins w:id="135" w:author="dugalh" w:date="2018-02-19T16:49:00Z">
+        <w:r>
+          <w:t xml:space="preserve">The objective function is minimised with </w:t>
         </w:r>
       </w:ins>
-      <w:ins w:id="133" w:author="dugalh" w:date="2018-02-18T15:51:00Z">
-        <w:r>
-          <w:t>e loss function minimisation produces a feature weight vector</w:t>
+      <w:ins w:id="136" w:author="dugalh" w:date="2018-02-19T16:46:00Z">
+        <w:r>
+          <w:t>quadratic programming</w:t>
         </w:r>
       </w:ins>
-      <w:ins w:id="134" w:author="dugalh" w:date="2018-02-18T15:56:00Z">
-        <w:r>
-          <w:t xml:space="preserve"> </w:t>
+      <w:ins w:id="137" w:author="dugalh" w:date="2018-02-19T16:49:00Z">
+        <w:r>
+          <w:t xml:space="preserve">, </w:t>
         </w:r>
       </w:ins>
-      <w:ins w:id="135" w:author="dugalh" w:date="2018-02-18T19:39:00Z">
-        <w:r>
-          <w:t>and</w:t>
+      <w:ins w:id="138" w:author="dugalh" w:date="2018-02-19T16:47:00Z">
+        <w:r>
+          <w:t>which is computationally expensive</w:t>
         </w:r>
       </w:ins>
-      <w:ins w:id="136" w:author="dugalh" w:date="2018-02-18T15:56:00Z">
-        <w:r>
-          <w:t xml:space="preserve"> f</w:t>
+      <w:ins w:id="139" w:author="dugalh" w:date="2018-02-19T16:50:00Z">
+        <w:r>
+          <w:t xml:space="preserve"> compared to </w:t>
         </w:r>
       </w:ins>
-      <w:ins w:id="137" w:author="dugalh" w:date="2018-02-18T15:54:00Z">
-        <w:r>
-          <w:t xml:space="preserve">eatures having a zero weight are </w:t>
+      <w:ins w:id="140" w:author="dugalh" w:date="2018-02-19T16:51:00Z">
+        <w:r>
+          <w:t xml:space="preserve">greedy search type </w:t>
         </w:r>
       </w:ins>
-      <w:ins w:id="138" w:author="dugalh" w:date="2018-02-18T15:55:00Z">
-        <w:r>
-          <w:t>omitted</w:t>
+      <w:ins w:id="141" w:author="dugalh" w:date="2018-02-19T16:50:00Z">
+        <w:r>
+          <w:t xml:space="preserve">feature selection methods such as </w:t>
         </w:r>
       </w:ins>
-      <w:ins w:id="139" w:author="dugalh" w:date="2018-02-18T15:54:00Z">
-        <w:r>
-          <w:t xml:space="preserve"> </w:t>
+      <w:ins w:id="142" w:author="dugalh" w:date="2018-02-19T16:51:00Z">
+        <w:r>
+          <w:t xml:space="preserve">FS and </w:t>
         </w:r>
       </w:ins>
-      <w:ins w:id="140" w:author="dugalh" w:date="2018-02-18T15:55:00Z">
-        <w:r>
-          <w:t xml:space="preserve">from the selected set.  </w:t>
+      <w:ins w:id="143" w:author="dugalh" w:date="2018-02-19T16:50:00Z">
+        <w:r>
+          <w:t>JMI</w:t>
         </w:r>
       </w:ins>
-      <w:ins w:id="141" w:author="dugalh" w:date="2018-02-18T15:53:00Z">
-        <w:r>
-          <w:t>Th</w:t>
+      <w:ins w:id="144" w:author="dugalh" w:date="2018-02-19T16:47:00Z">
+        <w:r>
+          <w:t xml:space="preserve">.  </w:t>
         </w:r>
       </w:ins>
-      <w:ins w:id="142" w:author="dugalh" w:date="2018-02-18T15:55:00Z">
-        <w:r>
-          <w:t>e</w:t>
+      <w:ins w:id="145" w:author="dugalh" w:date="2018-02-19T16:56:00Z">
+        <w:r>
+          <w:t>F</w:t>
         </w:r>
       </w:ins>
-      <w:ins w:id="143" w:author="dugalh" w:date="2018-02-18T15:53:00Z">
-        <w:r>
-          <w:t xml:space="preserve"> weight vector can</w:t>
+      <w:ins w:id="146" w:author="dugalh" w:date="2018-02-19T16:48:00Z">
+        <w:r>
+          <w:t xml:space="preserve">eature weights </w:t>
         </w:r>
       </w:ins>
-      <w:ins w:id="144" w:author="dugalh" w:date="2018-02-18T15:51:00Z">
-        <w:r>
-          <w:t xml:space="preserve"> be considered an importance measure that trades </w:t>
+      <w:ins w:id="147" w:author="dugalh" w:date="2018-02-19T16:55:00Z">
+        <w:r>
+          <w:t xml:space="preserve">produced by the optimisation procedure </w:t>
         </w:r>
       </w:ins>
-      <w:ins w:id="145" w:author="dugalh" w:date="2018-02-18T15:52:00Z">
-        <w:r>
-          <w:t>feature relevance against redundancy</w:t>
+      <w:ins w:id="148" w:author="dugalh" w:date="2018-02-19T16:48:00Z">
+        <w:r>
+          <w:t>can be</w:t>
         </w:r>
       </w:ins>
-      <w:ins w:id="146" w:author="dugalh" w:date="2018-02-18T14:37:00Z">
+      <w:ins w:id="149" w:author="dugalh" w:date="2018-02-18T15:51:00Z">
+        <w:r>
+          <w:t xml:space="preserve"> considered an importance measure that trades </w:t>
+        </w:r>
+      </w:ins>
+      <w:ins w:id="150" w:author="dugalh" w:date="2018-02-18T15:52:00Z">
+        <w:r>
+          <w:t>relevance against redundancy</w:t>
+        </w:r>
+      </w:ins>
+      <w:ins w:id="151" w:author="dugalh" w:date="2018-02-18T14:37:00Z">
         <w:r>
           <w:t>.</w:t>
         </w:r>
       </w:ins>
-      <w:ins w:id="147" w:author="dugalh" w:date="2018-02-18T15:52:00Z">
+      <w:ins w:id="152" w:author="dugalh" w:date="2018-02-18T15:52:00Z">
         <w:r>
           <w:t xml:space="preserve">  </w:t>
         </w:r>
       </w:ins>
-      <w:ins w:id="148" w:author="dugalh" w:date="2018-02-18T14:37:00Z">
+      <w:ins w:id="153" w:author="dugalh" w:date="2018-02-18T14:37:00Z">
         <w:r>
           <w:t xml:space="preserve">  </w:t>
         </w:r>
@@ -3307,10 +3326,10 @@
       <w:pPr>
         <w:pStyle w:val="Newparagraph"/>
         <w:rPr>
-          <w:del w:id="149" w:author="dugalh" w:date="2018-02-18T17:07:00Z"/>
-        </w:rPr>
-      </w:pPr>
-      <w:del w:id="150" w:author="dugalh" w:date="2018-02-18T14:45:00Z">
+          <w:del w:id="154" w:author="dugalh" w:date="2018-02-18T17:07:00Z"/>
+        </w:rPr>
+      </w:pPr>
+      <w:del w:id="155" w:author="dugalh" w:date="2018-02-18T14:45:00Z">
         <w:r>
           <w:delText xml:space="preserve"> </w:delText>
         </w:r>
@@ -3323,29 +3342,31 @@
       <w:pPr>
         <w:pStyle w:val="Newparagraph"/>
       </w:pPr>
+      <w:bookmarkStart w:id="156" w:name="_GoBack"/>
+      <w:bookmarkEnd w:id="156"/>
     </w:p>
     <w:p>
       <w:pPr>
         <w:pStyle w:val="Newparagraph"/>
       </w:pPr>
-      <w:commentRangeStart w:id="151"/>
-      <w:commentRangeStart w:id="152"/>
+      <w:commentRangeStart w:id="157"/>
+      <w:commentRangeStart w:id="158"/>
       <w:r>
         <w:t>With the exception of FCBF, the above feature selection procedures can be grouped into two categories</w:t>
       </w:r>
-      <w:commentRangeEnd w:id="151"/>
+      <w:commentRangeEnd w:id="157"/>
       <w:r>
         <w:rPr>
           <w:rStyle w:val="CommentReference"/>
         </w:rPr>
-        <w:commentReference w:id="151"/>
-      </w:r>
-      <w:commentRangeEnd w:id="152"/>
+        <w:commentReference w:id="157"/>
+      </w:r>
+      <w:commentRangeEnd w:id="158"/>
       <w:r>
         <w:rPr>
           <w:rStyle w:val="CommentReference"/>
         </w:rPr>
-        <w:commentReference w:id="152"/>
+        <w:commentReference w:id="158"/>
       </w:r>
       <w:r>
         <w:t>:</w:t>
@@ -3362,7 +3383,7 @@
       <w:r>
         <w:t>Approaches that use some form of clustering of similar features to identify</w:t>
       </w:r>
-      <w:del w:id="153" w:author="dugalh" w:date="2018-02-18T15:59:00Z">
+      <w:del w:id="159" w:author="dugalh" w:date="2018-02-18T15:59:00Z">
         <w:r>
           <w:delText xml:space="preserve"> and remove</w:delText>
         </w:r>
@@ -3370,17 +3391,17 @@
       <w:r>
         <w:t xml:space="preserve"> </w:t>
       </w:r>
-      <w:ins w:id="154" w:author="dugalh" w:date="2018-02-18T15:59:00Z">
+      <w:ins w:id="160" w:author="dugalh" w:date="2018-02-18T15:59:00Z">
         <w:r>
           <w:t xml:space="preserve">and </w:t>
         </w:r>
       </w:ins>
-      <w:ins w:id="155" w:author="dugalh" w:date="2018-02-18T16:00:00Z">
+      <w:ins w:id="161" w:author="dugalh" w:date="2018-02-18T16:00:00Z">
         <w:r>
           <w:t>isolate</w:t>
         </w:r>
       </w:ins>
-      <w:ins w:id="156" w:author="dugalh" w:date="2018-02-18T15:59:00Z">
+      <w:ins w:id="162" w:author="dugalh" w:date="2018-02-18T15:59:00Z">
         <w:r>
           <w:t xml:space="preserve"> </w:t>
         </w:r>
@@ -3391,7 +3412,7 @@
       <w:r>
         <w:t xml:space="preserve">, </w:t>
       </w:r>
-      <w:del w:id="157" w:author="dugalh" w:date="2018-02-18T16:00:00Z">
+      <w:del w:id="163" w:author="dugalh" w:date="2018-02-18T16:00:00Z">
         <w:r>
           <w:delText xml:space="preserve">usually </w:delText>
         </w:r>
@@ -3399,32 +3420,32 @@
       <w:r>
         <w:t xml:space="preserve">followed by </w:t>
       </w:r>
-      <w:ins w:id="158" w:author="dugalh" w:date="2018-02-18T19:41:00Z">
+      <w:ins w:id="164" w:author="dugalh" w:date="2018-02-18T19:41:00Z">
         <w:r>
           <w:t>a</w:t>
         </w:r>
       </w:ins>
-      <w:ins w:id="159" w:author="dugalh" w:date="2018-02-18T16:10:00Z">
+      <w:ins w:id="165" w:author="dugalh" w:date="2018-02-18T16:10:00Z">
         <w:r>
           <w:t xml:space="preserve"> measure of importance to </w:t>
         </w:r>
       </w:ins>
-      <w:del w:id="160" w:author="dugalh" w:date="2018-02-18T16:10:00Z">
+      <w:del w:id="166" w:author="dugalh" w:date="2018-02-18T16:10:00Z">
         <w:r>
           <w:delText xml:space="preserve">a </w:delText>
         </w:r>
       </w:del>
-      <w:commentRangeStart w:id="161"/>
-      <w:del w:id="162" w:author="dugalh" w:date="2018-02-18T16:00:00Z">
+      <w:commentRangeStart w:id="167"/>
+      <w:del w:id="168" w:author="dugalh" w:date="2018-02-18T16:00:00Z">
         <w:r>
           <w:delText>ranking of</w:delText>
         </w:r>
-        <w:commentRangeEnd w:id="161"/>
+        <w:commentRangeEnd w:id="167"/>
         <w:r>
           <w:rPr>
             <w:rStyle w:val="CommentReference"/>
           </w:rPr>
-          <w:commentReference w:id="161"/>
+          <w:commentReference w:id="167"/>
         </w:r>
         <w:r>
           <w:delText xml:space="preserve"> cluster</w:delText>
@@ -3433,24 +3454,19 @@
       <w:r>
         <w:t xml:space="preserve"> </w:t>
       </w:r>
-      <w:del w:id="163" w:author="dugalh" w:date="2018-02-18T16:07:00Z">
+      <w:del w:id="169" w:author="dugalh" w:date="2018-02-18T16:07:00Z">
         <w:r>
           <w:delText>relevance to choose features from the most</w:delText>
         </w:r>
       </w:del>
-      <w:ins w:id="164" w:author="dugalh" w:date="2018-02-18T16:07:00Z">
-        <w:r>
-          <w:t>s</w:t>
-        </w:r>
-      </w:ins>
-      <w:del w:id="165" w:author="dugalh" w:date="2018-02-18T16:08:00Z">
+      <w:del w:id="170" w:author="dugalh" w:date="2018-02-18T16:08:00Z">
         <w:r>
           <w:delText xml:space="preserve"> informative clusters</w:delText>
         </w:r>
       </w:del>
-      <w:ins w:id="166" w:author="dugalh" w:date="2018-02-18T16:08:00Z">
-        <w:r>
-          <w:t>- select features with low redundancy and high relevancy</w:t>
+      <w:ins w:id="171" w:author="dugalh" w:date="2018-02-18T16:08:00Z">
+        <w:r>
+          <w:t>select features with low redundancy and high relevancy</w:t>
         </w:r>
       </w:ins>
       <w:r>
@@ -3630,7 +3646,7 @@
       <w:r>
         <w:t xml:space="preserve">.  </w:t>
       </w:r>
-      <w:del w:id="167" w:author="dugalh" w:date="2018-02-15T17:54:00Z">
+      <w:del w:id="172" w:author="dugalh" w:date="2018-02-15T17:54:00Z">
         <w:r>
           <w:delText>With</w:delText>
         </w:r>
@@ -3653,7 +3669,7 @@
           <w:delText>,</w:delText>
         </w:r>
       </w:del>
-      <w:ins w:id="168" w:author="dugalh" w:date="2018-02-15T17:54:00Z">
+      <w:ins w:id="173" w:author="dugalh" w:date="2018-02-15T17:54:00Z">
         <w:r>
           <w:t>As the size of remote sensing data increases,</w:t>
         </w:r>
@@ -3724,28 +3740,28 @@
       <w:r>
         <w:t xml:space="preserve">follows the </w:t>
       </w:r>
-      <w:del w:id="169" w:author="dugalh" w:date="2018-02-18T17:09:00Z">
+      <w:del w:id="174" w:author="dugalh" w:date="2018-02-18T17:09:00Z">
         <w:r>
           <w:delText>c</w:delText>
         </w:r>
       </w:del>
-      <w:del w:id="170" w:author="dugalh" w:date="2018-02-18T16:18:00Z">
+      <w:del w:id="175" w:author="dugalh" w:date="2018-02-18T16:18:00Z">
         <w:r>
           <w:delText xml:space="preserve">lustering </w:delText>
         </w:r>
         <w:r>
           <w:delText xml:space="preserve">and </w:delText>
         </w:r>
-        <w:commentRangeStart w:id="171"/>
+        <w:commentRangeStart w:id="176"/>
         <w:r>
           <w:delText xml:space="preserve">ranking </w:delText>
         </w:r>
-        <w:commentRangeEnd w:id="171"/>
+        <w:commentRangeEnd w:id="176"/>
         <w:r>
           <w:rPr>
             <w:rStyle w:val="CommentReference"/>
           </w:rPr>
-          <w:commentReference w:id="171"/>
+          <w:commentReference w:id="176"/>
         </w:r>
         <w:r>
           <w:delText>approach</w:delText>
@@ -3763,7 +3779,7 @@
       <w:r>
         <w:t xml:space="preserve">1 </w:t>
       </w:r>
-      <w:ins w:id="172" w:author="dugalh" w:date="2018-02-18T16:18:00Z">
+      <w:ins w:id="177" w:author="dugalh" w:date="2018-02-18T16:18:00Z">
         <w:r>
           <w:t xml:space="preserve">approach </w:t>
         </w:r>
@@ -3771,7 +3787,7 @@
       <w:r>
         <w:t>above</w:t>
       </w:r>
-      <w:del w:id="173" w:author="dugalh" w:date="2018-02-18T16:18:00Z">
+      <w:del w:id="178" w:author="dugalh" w:date="2018-02-18T16:18:00Z">
         <w:r>
           <w:delText>)</w:delText>
         </w:r>
@@ -3794,78 +3810,72 @@
       <w:r>
         <w:t xml:space="preserve">, not requiring prior knowledge of the number of clusters and allowing user selection of the final partitioning. </w:t>
       </w:r>
-      <w:ins w:id="174" w:author="dugalh" w:date="2018-02-18T17:40:00Z">
+      <w:ins w:id="179" w:author="dugalh" w:date="2018-02-18T17:40:00Z">
         <w:r>
           <w:t xml:space="preserve"> Correlation is used to measure feature similarity </w:t>
         </w:r>
       </w:ins>
-      <w:ins w:id="175" w:author="dugalh" w:date="2018-02-18T17:41:00Z">
+      <w:ins w:id="180" w:author="dugalh" w:date="2018-02-18T17:41:00Z">
         <w:r>
           <w:t>which</w:t>
         </w:r>
       </w:ins>
-      <w:ins w:id="176" w:author="dugalh" w:date="2018-02-18T17:40:00Z">
+      <w:ins w:id="181" w:author="dugalh" w:date="2018-02-18T17:40:00Z">
         <w:r>
           <w:t xml:space="preserve"> allows a broader encapsulation of feature redundancy than simpler measures such as Euclidean distance. </w:t>
         </w:r>
-        <w:commentRangeStart w:id="177"/>
+        <w:commentRangeStart w:id="182"/>
         <w:r>
           <w:t xml:space="preserve"> </w:t>
         </w:r>
       </w:ins>
-      <w:ins w:id="178" w:author="dugalh" w:date="2018-02-18T19:24:00Z">
-        <w:r>
-          <w:t>A</w:t>
-        </w:r>
-        <w:r>
-          <w:t>ssumptions of linear dependence between features and class labels</w:t>
-        </w:r>
-        <w:r>
-          <w:t xml:space="preserve"> are avoided by selecting features</w:t>
+      <w:ins w:id="183" w:author="dugalh" w:date="2018-02-18T19:24:00Z">
+        <w:r>
+          <w:t>Assumptions of linear dependence between features and class labels are avoided by selecting features</w:t>
         </w:r>
       </w:ins>
-      <w:ins w:id="179" w:author="dugalh" w:date="2018-02-18T19:28:00Z">
+      <w:ins w:id="184" w:author="dugalh" w:date="2018-02-18T19:28:00Z">
         <w:r>
           <w:t xml:space="preserve"> </w:t>
         </w:r>
       </w:ins>
-      <w:ins w:id="180" w:author="dugalh" w:date="2018-02-18T19:24:00Z">
+      <w:ins w:id="185" w:author="dugalh" w:date="2018-02-18T19:24:00Z">
         <w:r>
           <w:t xml:space="preserve">with a heuristic </w:t>
         </w:r>
       </w:ins>
-      <w:ins w:id="181" w:author="dugalh" w:date="2018-02-18T19:19:00Z">
+      <w:ins w:id="186" w:author="dugalh" w:date="2018-02-18T19:19:00Z">
         <w:r>
           <w:t>based on t</w:t>
         </w:r>
       </w:ins>
-      <w:ins w:id="182" w:author="dugalh" w:date="2018-02-18T19:18:00Z">
+      <w:ins w:id="187" w:author="dugalh" w:date="2018-02-18T19:18:00Z">
         <w:r>
           <w:t>he use of naïve Bayes or mutual information criteria</w:t>
         </w:r>
       </w:ins>
-      <w:ins w:id="183" w:author="dugalh" w:date="2018-02-18T19:23:00Z">
+      <w:ins w:id="188" w:author="dugalh" w:date="2018-02-18T19:23:00Z">
         <w:r>
           <w:t>.</w:t>
         </w:r>
       </w:ins>
-      <w:ins w:id="184" w:author="dugalh" w:date="2018-02-18T19:18:00Z">
+      <w:ins w:id="189" w:author="dugalh" w:date="2018-02-18T19:18:00Z">
         <w:r>
           <w:t xml:space="preserve"> </w:t>
         </w:r>
       </w:ins>
-      <w:commentRangeEnd w:id="177"/>
-      <w:ins w:id="185" w:author="dugalh" w:date="2018-02-18T19:23:00Z">
+      <w:commentRangeEnd w:id="182"/>
+      <w:ins w:id="190" w:author="dugalh" w:date="2018-02-18T19:23:00Z">
         <w:r>
           <w:t xml:space="preserve"> </w:t>
         </w:r>
       </w:ins>
-      <w:ins w:id="186" w:author="dugalh" w:date="2018-02-18T17:46:00Z">
+      <w:ins w:id="191" w:author="dugalh" w:date="2018-02-18T17:46:00Z">
         <w:r>
           <w:rPr>
             <w:rStyle w:val="CommentReference"/>
           </w:rPr>
-          <w:commentReference w:id="177"/>
+          <w:commentReference w:id="182"/>
         </w:r>
       </w:ins>
       <w:r>
@@ -3880,19 +3890,19 @@
       <w:r>
         <w:t xml:space="preserve">proposed method </w:t>
       </w:r>
-      <w:commentRangeStart w:id="187"/>
-      <w:ins w:id="188" w:author="dugalh" w:date="2018-02-18T17:35:00Z">
+      <w:commentRangeStart w:id="192"/>
+      <w:ins w:id="193" w:author="dugalh" w:date="2018-02-18T17:35:00Z">
         <w:r>
           <w:t xml:space="preserve">is unique in that </w:t>
         </w:r>
       </w:ins>
-      <w:commentRangeEnd w:id="187"/>
-      <w:ins w:id="189" w:author="dugalh" w:date="2018-02-18T17:36:00Z">
+      <w:commentRangeEnd w:id="192"/>
+      <w:ins w:id="194" w:author="dugalh" w:date="2018-02-18T17:36:00Z">
         <w:r>
           <w:rPr>
             <w:rStyle w:val="CommentReference"/>
           </w:rPr>
-          <w:commentReference w:id="187"/>
+          <w:commentReference w:id="192"/>
         </w:r>
       </w:ins>
       <w:r>
@@ -3962,11 +3972,11 @@
         <w:pStyle w:val="Heading2"/>
         <w:keepLines/>
       </w:pPr>
-      <w:bookmarkStart w:id="190" w:name="_Ref475980656"/>
+      <w:bookmarkStart w:id="195" w:name="_Ref475980656"/>
       <w:r>
         <w:t>Formulation</w:t>
       </w:r>
-      <w:bookmarkEnd w:id="190"/>
+      <w:bookmarkEnd w:id="195"/>
     </w:p>
     <w:p>
       <w:pPr>
@@ -4480,7 +4490,7 @@
       <w:r>
         <w:t>[</w:t>
       </w:r>
-      <w:bookmarkStart w:id="191" w:name="_Ref466974803"/>
+      <w:bookmarkStart w:id="196" w:name="_Ref466974803"/>
       <w:r>
         <w:t xml:space="preserve">Figure </w:t>
       </w:r>
@@ -4502,7 +4512,7 @@
       <w:r>
         <w:fldChar w:fldCharType="end"/>
       </w:r>
-      <w:bookmarkEnd w:id="191"/>
+      <w:bookmarkEnd w:id="196"/>
       <w:r>
         <w:t>.</w:t>
       </w:r>
@@ -5142,8 +5152,8 @@
             <w:pPr>
               <w:pStyle w:val="Displayedequation"/>
             </w:pPr>
-            <w:bookmarkStart w:id="192" w:name="_Ref463338697"/>
-            <w:bookmarkStart w:id="193" w:name="_Ref463338703"/>
+            <w:bookmarkStart w:id="197" w:name="_Ref463338697"/>
+            <w:bookmarkStart w:id="198" w:name="_Ref463338703"/>
             <w:r>
               <w:t>(</w:t>
             </w:r>
@@ -5165,11 +5175,11 @@
             <w:r>
               <w:fldChar w:fldCharType="end"/>
             </w:r>
-            <w:bookmarkEnd w:id="192"/>
+            <w:bookmarkEnd w:id="197"/>
             <w:r>
               <w:t>)</w:t>
             </w:r>
-            <w:bookmarkEnd w:id="193"/>
+            <w:bookmarkEnd w:id="198"/>
           </w:p>
         </w:tc>
       </w:tr>
@@ -5329,16 +5339,16 @@
       <w:pPr>
         <w:pStyle w:val="Heading2"/>
       </w:pPr>
-      <w:bookmarkStart w:id="194" w:name="_Ref453592367"/>
-      <w:bookmarkStart w:id="195" w:name="_Ref464223017"/>
+      <w:bookmarkStart w:id="199" w:name="_Ref453592367"/>
+      <w:bookmarkStart w:id="200" w:name="_Ref464223017"/>
       <w:r>
         <w:t xml:space="preserve">Data </w:t>
       </w:r>
-      <w:bookmarkEnd w:id="194"/>
+      <w:bookmarkEnd w:id="199"/>
       <w:r>
         <w:t>Sets</w:t>
       </w:r>
-      <w:bookmarkEnd w:id="195"/>
+      <w:bookmarkEnd w:id="200"/>
     </w:p>
     <w:p>
       <w:pPr>
@@ -6188,7 +6198,7 @@
       <w:r>
         <w:t>[</w:t>
       </w:r>
-      <w:bookmarkStart w:id="196" w:name="_Ref463953775"/>
+      <w:bookmarkStart w:id="201" w:name="_Ref463953775"/>
       <w:r>
         <w:t xml:space="preserve">Table </w:t>
       </w:r>
@@ -6210,7 +6220,7 @@
       <w:r>
         <w:fldChar w:fldCharType="end"/>
       </w:r>
-      <w:bookmarkEnd w:id="196"/>
+      <w:bookmarkEnd w:id="201"/>
       <w:r>
         <w:t xml:space="preserve">.  </w:t>
       </w:r>
@@ -7329,7 +7339,7 @@
       <w:r>
         <w:t>[</w:t>
       </w:r>
-      <w:bookmarkStart w:id="197" w:name="_Ref464223138"/>
+      <w:bookmarkStart w:id="202" w:name="_Ref464223138"/>
       <w:r>
         <w:t xml:space="preserve">Table </w:t>
       </w:r>
@@ -7351,7 +7361,7 @@
       <w:r>
         <w:fldChar w:fldCharType="end"/>
       </w:r>
-      <w:bookmarkEnd w:id="197"/>
+      <w:bookmarkEnd w:id="202"/>
       <w:r>
         <w:t>.</w:t>
       </w:r>
@@ -8769,7 +8779,7 @@
       <w:r>
         <w:t>[</w:t>
       </w:r>
-      <w:bookmarkStart w:id="198" w:name="_Ref493175947"/>
+      <w:bookmarkStart w:id="203" w:name="_Ref493175947"/>
       <w:r>
         <w:t xml:space="preserve">Table </w:t>
       </w:r>
@@ -8791,7 +8801,7 @@
       <w:r>
         <w:fldChar w:fldCharType="end"/>
       </w:r>
-      <w:bookmarkEnd w:id="198"/>
+      <w:bookmarkEnd w:id="203"/>
       <w:r>
         <w:t xml:space="preserve">.  </w:t>
       </w:r>
@@ -9479,7 +9489,7 @@
       <w:r>
         <w:t>[</w:t>
       </w:r>
-      <w:bookmarkStart w:id="199" w:name="_Ref464643772"/>
+      <w:bookmarkStart w:id="204" w:name="_Ref464643772"/>
       <w:r>
         <w:t xml:space="preserve">Figure </w:t>
       </w:r>
@@ -9501,7 +9511,7 @@
       <w:r>
         <w:fldChar w:fldCharType="end"/>
       </w:r>
-      <w:bookmarkEnd w:id="199"/>
+      <w:bookmarkEnd w:id="204"/>
       <w:r>
         <w:t>.</w:t>
       </w:r>
@@ -9533,7 +9543,7 @@
       <w:r>
         <w:t>[</w:t>
       </w:r>
-      <w:bookmarkStart w:id="200" w:name="_Ref464643973"/>
+      <w:bookmarkStart w:id="205" w:name="_Ref464643973"/>
       <w:r>
         <w:t xml:space="preserve">Figure </w:t>
       </w:r>
@@ -9555,7 +9565,7 @@
       <w:r>
         <w:fldChar w:fldCharType="end"/>
       </w:r>
-      <w:bookmarkEnd w:id="200"/>
+      <w:bookmarkEnd w:id="205"/>
       <w:r>
         <w:t>.</w:t>
       </w:r>
@@ -9765,7 +9775,7 @@
       <w:r>
         <w:t>[</w:t>
       </w:r>
-      <w:bookmarkStart w:id="201" w:name="_Ref464732046"/>
+      <w:bookmarkStart w:id="206" w:name="_Ref464732046"/>
       <w:r>
         <w:t xml:space="preserve">Table </w:t>
       </w:r>
@@ -9787,7 +9797,7 @@
       <w:r>
         <w:fldChar w:fldCharType="end"/>
       </w:r>
-      <w:bookmarkEnd w:id="201"/>
+      <w:bookmarkEnd w:id="206"/>
       <w:r>
         <w:t xml:space="preserve">.  </w:t>
       </w:r>
@@ -9989,7 +9999,7 @@
       <w:r>
         <w:t xml:space="preserve">.  </w:t>
       </w:r>
-      <w:bookmarkStart w:id="202" w:name="_Ref464737145"/>
+      <w:bookmarkStart w:id="207" w:name="_Ref464737145"/>
     </w:p>
     <w:p>
       <w:pPr>
@@ -10003,7 +10013,7 @@
       <w:r>
         <w:t>[</w:t>
       </w:r>
-      <w:bookmarkStart w:id="203" w:name="_Ref493181059"/>
+      <w:bookmarkStart w:id="208" w:name="_Ref493181059"/>
       <w:r>
         <w:t xml:space="preserve">Table </w:t>
       </w:r>
@@ -10025,7 +10035,7 @@
       <w:r>
         <w:fldChar w:fldCharType="end"/>
       </w:r>
-      <w:bookmarkEnd w:id="203"/>
+      <w:bookmarkEnd w:id="208"/>
       <w:r>
         <w:t xml:space="preserve">.  </w:t>
       </w:r>
@@ -10041,7 +10051,7 @@
         <w:pStyle w:val="Newparagraph"/>
       </w:pPr>
     </w:p>
-    <w:bookmarkEnd w:id="202"/>
+    <w:bookmarkEnd w:id="207"/>
     <w:p>
       <w:pPr>
         <w:pStyle w:val="Heading1"/>
@@ -11578,8 +11588,6 @@
       <w:r>
         <w:fldChar w:fldCharType="end"/>
       </w:r>
-      <w:bookmarkStart w:id="204" w:name="_GoBack"/>
-      <w:bookmarkEnd w:id="204"/>
     </w:p>
     <w:sectPr>
       <w:pgSz w:w="11906" w:h="16838"/>
@@ -11720,16 +11728,7 @@
         <w:annotationRef/>
       </w:r>
       <w:r>
-        <w:t>If I am to differentiate our method with SMFS, I should differentiate our method with all similar methods.  This will make the paper quite cumbersome if I go into too much detail</w:t>
-      </w:r>
-      <w:r>
-        <w:t xml:space="preserve"> and a lot of the distinctions are pretty arbitrary</w:t>
-      </w:r>
-      <w:r>
-        <w:t>.</w:t>
-      </w:r>
-      <w:r>
-        <w:t xml:space="preserve">  So I will keep it brief in the paper.</w:t>
+        <w:t>If I am to differentiate our method with SMFS, I should differentiate our method with all similar methods.  This will make the paper quite cumbersome if I go into too much detail and a lot of the distinctions are pretty arbitrary.  So I will keep it brief in the paper.</w:t>
       </w:r>
     </w:p>
     <w:p>
@@ -11742,10 +11741,7 @@
         <w:pStyle w:val="CommentText"/>
       </w:pPr>
       <w:r>
-        <w:t xml:space="preserve">To summarise: </w:t>
-      </w:r>
-      <w:r>
-        <w:t>Major differences with SMFS are:</w:t>
+        <w:t>To summarise: Major differences with SMFS are:</w:t>
       </w:r>
     </w:p>
     <w:p>
@@ -11757,16 +11753,7 @@
         </w:numPr>
       </w:pPr>
       <w:r>
-        <w:t xml:space="preserve">They use affinity propagation AP clustering, we use hierarchical clustering.  Neither require knowledge of the number of clusters up front.  Hierarchical clustering does require choice of the final partitioning or cluster threshold, AP requires choice of the “preference” which affects the number of clusters.  So they </w:t>
-      </w:r>
-      <w:r>
-        <w:t>seem</w:t>
-      </w:r>
-      <w:r>
-        <w:t xml:space="preserve"> fa</w:t>
-      </w:r>
-      <w:r>
-        <w:t xml:space="preserve">irly similar clustering methods. </w:t>
+        <w:t xml:space="preserve">They use affinity propagation AP clustering, we use hierarchical clustering.  Neither require knowledge of the number of clusters up front.  Hierarchical clustering does require choice of the final partitioning or cluster threshold, AP requires choice of the “preference” which affects the number of clusters.  So they seem fairly similar clustering methods. </w:t>
       </w:r>
     </w:p>
     <w:p>
@@ -11778,28 +11765,7 @@
         </w:numPr>
       </w:pPr>
       <w:r>
-        <w:t xml:space="preserve">SMFS uses a distance measure for similarity of features, we use correlation.  A distance measure will not detect correlated features if they are not </w:t>
-      </w:r>
-      <w:r>
-        <w:t xml:space="preserve">in </w:t>
-      </w:r>
-      <w:r>
-        <w:t>close</w:t>
-      </w:r>
-      <w:r>
-        <w:t xml:space="preserve"> proximity</w:t>
-      </w:r>
-      <w:r>
-        <w:t>.</w:t>
-      </w:r>
-      <w:r>
-        <w:t xml:space="preserve">  Eg </w:t>
-      </w:r>
-      <w:r>
-        <w:t xml:space="preserve">if </w:t>
-      </w:r>
-      <w:r>
-        <w:t>they are linearly scaled versions of each other.  This is a weakness of SMFS IMO which could easily be remedied.</w:t>
+        <w:t>SMFS uses a distance measure for similarity of features, we use correlation.  A distance measure will not detect correlated features if they are not in close proximity.  Eg if they are linearly scaled versions of each other.  This is a weakness of SMFS IMO which could easily be remedied.</w:t>
       </w:r>
     </w:p>
     <w:p>
@@ -11811,13 +11777,7 @@
         </w:numPr>
       </w:pPr>
       <w:r>
-        <w:t xml:space="preserve">We allow </w:t>
-      </w:r>
-      <w:r>
-        <w:t xml:space="preserve">optional </w:t>
-      </w:r>
-      <w:r>
-        <w:t>user choice of features so that fast or cheap features can be preferred.  SMFS chooses features automatically.</w:t>
+        <w:t>We allow optional user choice of features so that fast or cheap features can be preferred.  SMFS chooses features automatically.</w:t>
       </w:r>
     </w:p>
     <w:p>
@@ -11829,16 +11789,7 @@
         </w:numPr>
       </w:pPr>
       <w:r>
-        <w:t>A major weakness of SMFS IMO is that it assumes a linear dependency between features and class labels.  (I also think they may have made an error in the formulation of method that means it is not working in the way they claim it is).  We use simple naïve Bayes or MI relevance</w:t>
-      </w:r>
-      <w:r>
-        <w:t xml:space="preserve"> measure which, while heuristic</w:t>
-      </w:r>
-      <w:r>
-        <w:t>/greedy</w:t>
-      </w:r>
-      <w:r>
-        <w:t>, does not require a linear dependency between features and class labels or a linear separability.</w:t>
+        <w:t>A major weakness of SMFS IMO is that it assumes a linear dependency between features and class labels.  (I also think they may have made an error in the formulation of method that means it is not working in the way they claim it is).  We use simple naïve Bayes or MI relevance measure which, while heuristic/greedy, does not require a linear dependency between features and class labels or a linear separability.</w:t>
       </w:r>
     </w:p>
     <w:p>
@@ -11850,22 +11801,7 @@
         </w:numPr>
       </w:pPr>
       <w:r>
-        <w:t xml:space="preserve">Their </w:t>
-      </w:r>
-      <w:r>
-        <w:t>method</w:t>
-      </w:r>
-      <w:r>
-        <w:t xml:space="preserve"> requires the choice of  </w:t>
-      </w:r>
-      <w:r>
-        <w:t xml:space="preserve">the </w:t>
-      </w:r>
-      <w:r>
-        <w:t>weight of the regularisation term</w:t>
-      </w:r>
-      <w:r>
-        <w:t xml:space="preserve"> which affects the trade-off between relevancy and redundancy.  In our method the trade-off is decoupled i.e. we  first identify redundancy and then relevancy.</w:t>
+        <w:t>Their method requires the choice of  the weight of the regularisation term which affects the trade-off between relevancy and redundancy.  In our method the trade-off is decoupled i.e. we  first identify redundancy and then relevancy.</w:t>
       </w:r>
     </w:p>
     <w:p>
@@ -11877,10 +11813,7 @@
         </w:numPr>
       </w:pPr>
       <w:r>
-        <w:t xml:space="preserve">QP optimisation in SMFS is slow and memory hungry.  Our method does not have these limitations. </w:t>
-      </w:r>
-      <w:r>
-        <w:t xml:space="preserve">  </w:t>
+        <w:t xml:space="preserve">QP optimisation in SMFS is slow and memory hungry.  Our method does not have these limitations.   </w:t>
       </w:r>
     </w:p>
   </w:comment>
@@ -12072,28 +12005,7 @@
         <w:annotationRef/>
       </w:r>
       <w:r>
-        <w:t xml:space="preserve">Sparsity regularisation has </w:t>
-      </w:r>
-      <w:r>
-        <w:t xml:space="preserve">actually </w:t>
-      </w:r>
-      <w:r>
-        <w:t>been around a long time</w:t>
-      </w:r>
-      <w:r>
-        <w:t xml:space="preserve"> although structured sparsity regularisation seems fairly new</w:t>
-      </w:r>
-      <w:r>
-        <w:t xml:space="preserve">.  </w:t>
-      </w:r>
-      <w:r>
-        <w:t xml:space="preserve">I </w:t>
-      </w:r>
-      <w:r>
-        <w:t>really don’t think</w:t>
-      </w:r>
-      <w:r>
-        <w:t xml:space="preserve"> that they represent something other than a filter approach.</w:t>
+        <w:t>Sparsity regularisation has actually been around a long time although structured sparsity regularisation seems fairly new.  I really don’t think that they represent something other than a filter approach.</w:t>
       </w:r>
     </w:p>
     <w:p>
@@ -12106,23 +12018,158 @@
         <w:pStyle w:val="CommentText"/>
       </w:pPr>
       <w:r>
-        <w:t xml:space="preserve">I describe </w:t>
-      </w:r>
-      <w:r>
-        <w:t>structured sparsity regularisation</w:t>
-      </w:r>
-      <w:r>
-        <w:t xml:space="preserve"> and their method below.  </w:t>
-      </w:r>
-      <w:r>
-        <w:t xml:space="preserve">  </w:t>
-      </w:r>
-      <w:r>
+        <w:t xml:space="preserve">I describe structured sparsity regularisation and their method below.     </w:t>
+      </w:r>
+    </w:p>
+  </w:comment>
+  <w:comment w:id="157" w:author="Reviewer2" w:date="2018-02-14T16:23:00Z" w:initials="rev2">
+    <w:p>
+      <w:pPr>
+        <w:pStyle w:val="CommentText"/>
+      </w:pPr>
+      <w:r>
+        <w:rPr>
+          <w:rStyle w:val="CommentReference"/>
+        </w:rPr>
+        <w:annotationRef/>
+      </w:r>
+      <w:r>
+        <w:t xml:space="preserve">In page 8, the authors mentioned that there are two categories in </w:t>
+      </w:r>
+      <w:r>
+        <w:rPr>
+          <w:rStyle w:val="il"/>
+        </w:rPr>
+        <w:t>feature</w:t>
+      </w:r>
+      <w:r>
+        <w:t xml:space="preserve"> selection procedures. The third category is to select informative by sparse regularization, not </w:t>
+      </w:r>
+      <w:r>
+        <w:rPr>
+          <w:rStyle w:val="il"/>
+        </w:rPr>
+        <w:t>ranking</w:t>
+      </w:r>
+      <w:r>
+        <w:t xml:space="preserve">, after  use </w:t>
+      </w:r>
+      <w:r>
+        <w:rPr>
+          <w:rStyle w:val="il"/>
+        </w:rPr>
+        <w:t>clustering</w:t>
+      </w:r>
+      <w:r>
+        <w:t xml:space="preserve">. It incorporates the trade-off between redundancy and relevance, such as Chen, X., Liu, W., Su, F. and Zhou, G., 2017. Semisupervised Multiview </w:t>
+      </w:r>
+      <w:r>
+        <w:rPr>
+          <w:rStyle w:val="il"/>
+        </w:rPr>
+        <w:t>Feature</w:t>
+      </w:r>
+      <w:r>
+        <w:t xml:space="preserve"> Selection for VHR Remote Sensing Images With Label Learning and Automatic View Generation. IEEE Journal of Selected Topics in Applied Earth Observations and Remote Sensing.</w:t>
+      </w:r>
+    </w:p>
+  </w:comment>
+  <w:comment w:id="158" w:author="dugalh" w:date="2018-02-18T12:49:00Z" w:initials="dh">
+    <w:p>
+      <w:pPr>
+        <w:pStyle w:val="CommentText"/>
+      </w:pPr>
+      <w:r>
+        <w:rPr>
+          <w:rStyle w:val="CommentReference"/>
+        </w:rPr>
+        <w:annotationRef/>
+      </w:r>
+      <w:r>
+        <w:t xml:space="preserve">I change the two categories slightly now to allow SMFS to be incorporated into the first category.  I don’t really want to make a third category as I don’t think there is much of a distinction between SMFS and the methods in the first category.  It is just the way they measure relevance that is different. </w:t>
+      </w:r>
+    </w:p>
+  </w:comment>
+  <w:comment w:id="167" w:author="dugalh" w:date="2018-02-18T11:52:00Z" w:initials="dh">
+    <w:p>
+      <w:pPr>
+        <w:pStyle w:val="CommentText"/>
+      </w:pPr>
+      <w:r>
+        <w:rPr>
+          <w:rStyle w:val="CommentReference"/>
+        </w:rPr>
+        <w:annotationRef/>
+      </w:r>
+      <w:r>
+        <w:t>Change this category to be more generic and include SMFS (and others really)</w:t>
+      </w:r>
+    </w:p>
+  </w:comment>
+  <w:comment w:id="176" w:author="dugalh" w:date="2018-02-18T12:07:00Z" w:initials="dh">
+    <w:p>
+      <w:pPr>
+        <w:pStyle w:val="CommentText"/>
+      </w:pPr>
+      <w:r>
+        <w:rPr>
+          <w:rStyle w:val="CommentReference"/>
+        </w:rPr>
+        <w:annotationRef/>
+      </w:r>
+      <w:r>
+        <w:t>Change this term</w:t>
+      </w:r>
+    </w:p>
+  </w:comment>
+  <w:comment w:id="182" w:author="dugalh" w:date="2018-02-18T17:46:00Z" w:initials="dh">
+    <w:p>
+      <w:pPr>
+        <w:pStyle w:val="CommentText"/>
+        <w:rPr>
+          <w:rStyle w:val="CommentReference"/>
+        </w:rPr>
+      </w:pPr>
+      <w:r>
+        <w:rPr>
+          <w:rStyle w:val="CommentReference"/>
+        </w:rPr>
+        <w:annotationRef/>
+      </w:r>
+      <w:r>
+        <w:rPr>
+          <w:rStyle w:val="CommentReference"/>
+        </w:rPr>
+        <w:t>To distinguish from SMFS… should I include here, in methods or not at all?</w:t>
+      </w:r>
+    </w:p>
+    <w:p>
+      <w:pPr>
+        <w:pStyle w:val="CommentText"/>
+        <w:rPr>
+          <w:rStyle w:val="CommentReference"/>
+        </w:rPr>
+      </w:pPr>
+      <w:r>
+        <w:rPr>
+          <w:rStyle w:val="CommentReference"/>
+        </w:rPr>
         <w:t xml:space="preserve"> </w:t>
       </w:r>
     </w:p>
+    <w:p>
+      <w:pPr>
+        <w:pStyle w:val="CommentText"/>
+      </w:pPr>
+      <w:r>
+        <w:rPr>
+          <w:rStyle w:val="CommentReference"/>
+        </w:rPr>
+        <w:t>While SMFS employs a global optimisation to select features, we use a greedy / ranking type procedure which may not be globally optimal.  BUT SMFS assumes a linear dependence between features and class labels in order to formulate the optimisation.  This is v suspect IMO.  Our measure allows for more general relationships.</w:t>
+      </w:r>
+    </w:p>
   </w:comment>
-  <w:comment w:id="151" w:author="Reviewer2" w:date="2018-02-14T16:23:00Z" w:initials="rev2">
+  <w:comment w:id="192" w:author="dugalh" w:date="2018-02-18T17:36:00Z" w:initials="dh">
     <w:p>
       <w:pPr>
         <w:pStyle w:val="CommentText"/>
@@ -12134,205 +12181,7 @@
         <w:annotationRef/>
       </w:r>
       <w:r>
-        <w:t xml:space="preserve">In page 8, the authors mentioned that there are two categories in </w:t>
-      </w:r>
-      <w:r>
-        <w:rPr>
-          <w:rStyle w:val="il"/>
-        </w:rPr>
-        <w:t>feature</w:t>
-      </w:r>
-      <w:r>
-        <w:t xml:space="preserve"> selection procedures. The third category is to select informative by sparse regularization, not </w:t>
-      </w:r>
-      <w:r>
-        <w:rPr>
-          <w:rStyle w:val="il"/>
-        </w:rPr>
-        <w:t>ranking</w:t>
-      </w:r>
-      <w:r>
-        <w:t xml:space="preserve">, after  use </w:t>
-      </w:r>
-      <w:r>
-        <w:rPr>
-          <w:rStyle w:val="il"/>
-        </w:rPr>
-        <w:t>clustering</w:t>
-      </w:r>
-      <w:r>
-        <w:t xml:space="preserve">. It incorporates the trade-off between redundancy and relevance, such as Chen, X., Liu, W., Su, F. and Zhou, G., 2017. Semisupervised Multiview </w:t>
-      </w:r>
-      <w:r>
-        <w:rPr>
-          <w:rStyle w:val="il"/>
-        </w:rPr>
-        <w:t>Feature</w:t>
-      </w:r>
-      <w:r>
-        <w:t xml:space="preserve"> Selection for VHR Remote Sensing Images With Label Learning and Automatic View Generation. IEEE Journal of Selected Topics in Applied Earth Observations and Remote Sensing.</w:t>
-      </w:r>
-    </w:p>
-  </w:comment>
-  <w:comment w:id="152" w:author="dugalh" w:date="2018-02-18T12:49:00Z" w:initials="dh">
-    <w:p>
-      <w:pPr>
-        <w:pStyle w:val="CommentText"/>
-      </w:pPr>
-      <w:r>
-        <w:rPr>
-          <w:rStyle w:val="CommentReference"/>
-        </w:rPr>
-        <w:annotationRef/>
-      </w:r>
-      <w:r>
-        <w:t xml:space="preserve">I change the two categories slightly now to allow SMFS to be incorporated into the first category.  I don’t really want to make a third category as I don’t think there is much of a distinction between SMFS and the methods in the first category.  It is just the way they measure relevance that is different. </w:t>
-      </w:r>
-    </w:p>
-  </w:comment>
-  <w:comment w:id="161" w:author="dugalh" w:date="2018-02-18T11:52:00Z" w:initials="dh">
-    <w:p>
-      <w:pPr>
-        <w:pStyle w:val="CommentText"/>
-      </w:pPr>
-      <w:r>
-        <w:rPr>
-          <w:rStyle w:val="CommentReference"/>
-        </w:rPr>
-        <w:annotationRef/>
-      </w:r>
-      <w:r>
-        <w:t xml:space="preserve">Change this </w:t>
-      </w:r>
-      <w:r>
-        <w:t>category to be more generic and include SMFS (and others really)</w:t>
-      </w:r>
-    </w:p>
-  </w:comment>
-  <w:comment w:id="171" w:author="dugalh" w:date="2018-02-18T12:07:00Z" w:initials="dh">
-    <w:p>
-      <w:pPr>
-        <w:pStyle w:val="CommentText"/>
-      </w:pPr>
-      <w:r>
-        <w:rPr>
-          <w:rStyle w:val="CommentReference"/>
-        </w:rPr>
-        <w:annotationRef/>
-      </w:r>
-      <w:r>
-        <w:t>Change this term</w:t>
-      </w:r>
-    </w:p>
-  </w:comment>
-  <w:comment w:id="177" w:author="dugalh" w:date="2018-02-18T17:46:00Z" w:initials="dh">
-    <w:p>
-      <w:pPr>
-        <w:pStyle w:val="CommentText"/>
-        <w:rPr>
-          <w:rStyle w:val="CommentReference"/>
-        </w:rPr>
-      </w:pPr>
-      <w:r>
-        <w:rPr>
-          <w:rStyle w:val="CommentReference"/>
-        </w:rPr>
-        <w:annotationRef/>
-      </w:r>
-      <w:r>
-        <w:rPr>
-          <w:rStyle w:val="CommentReference"/>
-        </w:rPr>
-        <w:t>To distinguish from SMFS… should I include here, in methods or not at all?</w:t>
-      </w:r>
-    </w:p>
-    <w:p>
-      <w:pPr>
-        <w:pStyle w:val="CommentText"/>
-        <w:rPr>
-          <w:rStyle w:val="CommentReference"/>
-        </w:rPr>
-      </w:pPr>
-      <w:r>
-        <w:rPr>
-          <w:rStyle w:val="CommentReference"/>
-        </w:rPr>
-        <w:t xml:space="preserve"> </w:t>
-      </w:r>
-    </w:p>
-    <w:p>
-      <w:pPr>
-        <w:pStyle w:val="CommentText"/>
-      </w:pPr>
-      <w:r>
-        <w:rPr>
-          <w:rStyle w:val="CommentReference"/>
-        </w:rPr>
-        <w:t>While SMFS employs a global optimisation to select features, we use a greedy / ranking type procedure which may not be globally optimal.  BUT SMFS assumes a linear dependence between features</w:t>
-      </w:r>
-      <w:r>
-        <w:rPr>
-          <w:rStyle w:val="CommentReference"/>
-        </w:rPr>
-        <w:t xml:space="preserve"> </w:t>
-      </w:r>
-      <w:r>
-        <w:rPr>
-          <w:rStyle w:val="CommentReference"/>
-        </w:rPr>
-        <w:t xml:space="preserve">and class labels </w:t>
-      </w:r>
-      <w:r>
-        <w:rPr>
-          <w:rStyle w:val="CommentReference"/>
-        </w:rPr>
-        <w:t xml:space="preserve">in order to formulate the </w:t>
-      </w:r>
-      <w:r>
-        <w:rPr>
-          <w:rStyle w:val="CommentReference"/>
-        </w:rPr>
-        <w:t>optimisation.  This</w:t>
-      </w:r>
-      <w:r>
-        <w:rPr>
-          <w:rStyle w:val="CommentReference"/>
-        </w:rPr>
-        <w:t xml:space="preserve"> is </w:t>
-      </w:r>
-      <w:r>
-        <w:rPr>
-          <w:rStyle w:val="CommentReference"/>
-        </w:rPr>
-        <w:t xml:space="preserve">v </w:t>
-      </w:r>
-      <w:r>
-        <w:rPr>
-          <w:rStyle w:val="CommentReference"/>
-        </w:rPr>
-        <w:t>suspect IMO.  Our measure allows for more general relationships.</w:t>
-      </w:r>
-    </w:p>
-  </w:comment>
-  <w:comment w:id="187" w:author="dugalh" w:date="2018-02-18T17:36:00Z" w:initials="dh">
-    <w:p>
-      <w:pPr>
-        <w:pStyle w:val="CommentText"/>
-      </w:pPr>
-      <w:r>
-        <w:rPr>
-          <w:rStyle w:val="CommentReference"/>
-        </w:rPr>
-        <w:annotationRef/>
-      </w:r>
-      <w:r>
-        <w:t>This is a</w:t>
-      </w:r>
-      <w:r>
-        <w:t xml:space="preserve"> </w:t>
-      </w:r>
-      <w:r>
-        <w:t xml:space="preserve">minor innovation but helps differentiate the method from SMFS.  </w:t>
+        <w:t xml:space="preserve">This is a minor innovation but helps differentiate the method from SMFS.  </w:t>
       </w:r>
     </w:p>
   </w:comment>
@@ -15231,7 +15080,7 @@
   <w:style w:type="paragraph" w:default="1" w:styleId="Normal">
     <w:name w:val="Normal"/>
     <w:qFormat/>
-    <w:rsid w:val="0037470A"/>
+    <w:rsid w:val="00081716"/>
     <w:pPr>
       <w:spacing w:after="0" w:line="480" w:lineRule="auto"/>
     </w:pPr>
@@ -15249,7 +15098,7 @@
     <w:next w:val="Paragraph"/>
     <w:link w:val="Heading1Char"/>
     <w:qFormat/>
-    <w:rsid w:val="0037470A"/>
+    <w:rsid w:val="00081716"/>
     <w:pPr>
       <w:keepNext/>
       <w:spacing w:before="360" w:after="60" w:line="360" w:lineRule="auto"/>
@@ -15272,7 +15121,7 @@
     <w:next w:val="Paragraph"/>
     <w:link w:val="Heading2Char"/>
     <w:qFormat/>
-    <w:rsid w:val="0037470A"/>
+    <w:rsid w:val="00081716"/>
     <w:pPr>
       <w:keepNext/>
       <w:spacing w:before="360" w:after="60" w:line="360" w:lineRule="auto"/>
@@ -15296,7 +15145,7 @@
     <w:next w:val="Paragraph"/>
     <w:link w:val="Heading3Char"/>
     <w:qFormat/>
-    <w:rsid w:val="0037470A"/>
+    <w:rsid w:val="00081716"/>
     <w:pPr>
       <w:keepNext/>
       <w:spacing w:before="360" w:after="60" w:line="360" w:lineRule="auto"/>
@@ -15316,7 +15165,7 @@
     <w:basedOn w:val="Paragraph"/>
     <w:next w:val="Newparagraph"/>
     <w:link w:val="Heading4Char"/>
-    <w:rsid w:val="0037470A"/>
+    <w:rsid w:val="00081716"/>
     <w:pPr>
       <w:spacing w:before="360"/>
       <w:outlineLvl w:val="3"/>
@@ -15431,7 +15280,7 @@
     <w:uiPriority w:val="1"/>
     <w:semiHidden/>
     <w:unhideWhenUsed/>
-    <w:rsid w:val="0037470A"/>
+    <w:rsid w:val="00081716"/>
   </w:style>
   <w:style w:type="table" w:default="1" w:styleId="TableNormal">
     <w:name w:val="Normal Table"/>
@@ -15453,14 +15302,14 @@
     <w:uiPriority w:val="99"/>
     <w:semiHidden/>
     <w:unhideWhenUsed/>
-    <w:rsid w:val="0037470A"/>
+    <w:rsid w:val="00081716"/>
   </w:style>
   <w:style w:type="character" w:customStyle="1" w:styleId="Heading1Char">
     <w:name w:val="Heading 1 Char"/>
     <w:aliases w:val="Heading 1 paper Char"/>
     <w:basedOn w:val="DefaultParagraphFont"/>
     <w:link w:val="Heading1"/>
-    <w:rsid w:val="0037470A"/>
+    <w:rsid w:val="00081716"/>
     <w:rPr>
       <w:rFonts w:ascii="Times New Roman" w:eastAsia="Times New Roman" w:hAnsi="Times New Roman" w:cs="Arial"/>
       <w:b/>
@@ -15476,7 +15325,7 @@
     <w:aliases w:val="Heading 2 paper Char"/>
     <w:basedOn w:val="DefaultParagraphFont"/>
     <w:link w:val="Heading2"/>
-    <w:rsid w:val="0037470A"/>
+    <w:rsid w:val="00081716"/>
     <w:rPr>
       <w:rFonts w:ascii="Times New Roman" w:eastAsia="Times New Roman" w:hAnsi="Times New Roman" w:cs="Arial"/>
       <w:b/>
@@ -15493,7 +15342,7 @@
     <w:aliases w:val="Heading 3 paper Char"/>
     <w:basedOn w:val="DefaultParagraphFont"/>
     <w:link w:val="Heading3"/>
-    <w:rsid w:val="0037470A"/>
+    <w:rsid w:val="00081716"/>
     <w:rPr>
       <w:rFonts w:ascii="Times New Roman" w:eastAsia="Times New Roman" w:hAnsi="Times New Roman" w:cs="Arial"/>
       <w:bCs/>
@@ -15507,7 +15356,7 @@
     <w:name w:val="Heading 4 Char"/>
     <w:basedOn w:val="DefaultParagraphFont"/>
     <w:link w:val="Heading4"/>
-    <w:rsid w:val="0037470A"/>
+    <w:rsid w:val="00081716"/>
     <w:rPr>
       <w:rFonts w:ascii="Times New Roman" w:eastAsia="Times New Roman" w:hAnsi="Times New Roman" w:cs="Times New Roman"/>
       <w:bCs/>
@@ -15584,7 +15433,7 @@
     <w:name w:val="header"/>
     <w:basedOn w:val="Normal"/>
     <w:link w:val="HeaderChar"/>
-    <w:rsid w:val="0037470A"/>
+    <w:rsid w:val="00081716"/>
     <w:pPr>
       <w:tabs>
         <w:tab w:val="center" w:pos="4320"/>
@@ -15598,7 +15447,7 @@
     <w:name w:val="Header Char"/>
     <w:basedOn w:val="DefaultParagraphFont"/>
     <w:link w:val="Header"/>
-    <w:rsid w:val="0037470A"/>
+    <w:rsid w:val="00081716"/>
     <w:rPr>
       <w:rFonts w:ascii="Times New Roman" w:eastAsia="Times New Roman" w:hAnsi="Times New Roman" w:cs="Times New Roman"/>
       <w:sz w:val="24"/>
@@ -15741,7 +15590,7 @@
     <w:basedOn w:val="Normal"/>
     <w:link w:val="FootnoteTextChar"/>
     <w:autoRedefine/>
-    <w:rsid w:val="0037470A"/>
+    <w:rsid w:val="00081716"/>
     <w:pPr>
       <w:ind w:left="284" w:hanging="284"/>
     </w:pPr>
@@ -15754,7 +15603,7 @@
     <w:name w:val="Footnote Text Char"/>
     <w:basedOn w:val="DefaultParagraphFont"/>
     <w:link w:val="FootnoteText"/>
-    <w:rsid w:val="0037470A"/>
+    <w:rsid w:val="00081716"/>
     <w:rPr>
       <w:rFonts w:ascii="Times New Roman" w:eastAsia="Times New Roman" w:hAnsi="Times New Roman" w:cs="Times New Roman"/>
       <w:szCs w:val="20"/>
@@ -15764,7 +15613,7 @@
   <w:style w:type="character" w:styleId="FootnoteReference">
     <w:name w:val="footnote reference"/>
     <w:basedOn w:val="DefaultParagraphFont"/>
-    <w:rsid w:val="0037470A"/>
+    <w:rsid w:val="00081716"/>
     <w:rPr>
       <w:vertAlign w:val="superscript"/>
     </w:rPr>
@@ -16007,7 +15856,7 @@
     <w:basedOn w:val="Normal"/>
     <w:link w:val="EndnoteTextChar"/>
     <w:autoRedefine/>
-    <w:rsid w:val="0037470A"/>
+    <w:rsid w:val="00081716"/>
     <w:pPr>
       <w:ind w:left="284" w:hanging="284"/>
     </w:pPr>
@@ -16020,7 +15869,7 @@
     <w:name w:val="Endnote Text Char"/>
     <w:basedOn w:val="DefaultParagraphFont"/>
     <w:link w:val="EndnoteText"/>
-    <w:rsid w:val="0037470A"/>
+    <w:rsid w:val="00081716"/>
     <w:rPr>
       <w:rFonts w:ascii="Times New Roman" w:eastAsia="Times New Roman" w:hAnsi="Times New Roman" w:cs="Times New Roman"/>
       <w:szCs w:val="20"/>
@@ -16030,7 +15879,7 @@
   <w:style w:type="character" w:styleId="EndnoteReference">
     <w:name w:val="endnote reference"/>
     <w:basedOn w:val="DefaultParagraphFont"/>
-    <w:rsid w:val="0037470A"/>
+    <w:rsid w:val="00081716"/>
     <w:rPr>
       <w:vertAlign w:val="superscript"/>
     </w:rPr>
@@ -16386,7 +16235,7 @@
     <w:name w:val="footer"/>
     <w:basedOn w:val="Normal"/>
     <w:link w:val="FooterChar"/>
-    <w:rsid w:val="0037470A"/>
+    <w:rsid w:val="00081716"/>
     <w:pPr>
       <w:tabs>
         <w:tab w:val="center" w:pos="4320"/>
@@ -16400,7 +16249,7 @@
     <w:name w:val="Footer Char"/>
     <w:basedOn w:val="DefaultParagraphFont"/>
     <w:link w:val="Footer"/>
-    <w:rsid w:val="0037470A"/>
+    <w:rsid w:val="00081716"/>
     <w:rPr>
       <w:rFonts w:ascii="Times New Roman" w:eastAsia="Times New Roman" w:hAnsi="Times New Roman" w:cs="Times New Roman"/>
       <w:sz w:val="24"/>
@@ -16705,7 +16554,7 @@
     <w:basedOn w:val="Normal"/>
     <w:next w:val="Normal"/>
     <w:qFormat/>
-    <w:rsid w:val="0037470A"/>
+    <w:rsid w:val="00081716"/>
     <w:pPr>
       <w:spacing w:after="120" w:line="360" w:lineRule="auto"/>
     </w:pPr>
@@ -16719,7 +16568,7 @@
     <w:basedOn w:val="Normal"/>
     <w:next w:val="Normal"/>
     <w:qFormat/>
-    <w:rsid w:val="0037470A"/>
+    <w:rsid w:val="00081716"/>
     <w:pPr>
       <w:spacing w:before="240" w:line="360" w:lineRule="auto"/>
     </w:pPr>
@@ -16731,7 +16580,7 @@
     <w:name w:val="Affiliation"/>
     <w:basedOn w:val="Normal"/>
     <w:qFormat/>
-    <w:rsid w:val="0037470A"/>
+    <w:rsid w:val="00081716"/>
     <w:pPr>
       <w:spacing w:before="240" w:line="360" w:lineRule="auto"/>
     </w:pPr>
@@ -16744,14 +16593,14 @@
     <w:basedOn w:val="Affiliation"/>
     <w:next w:val="Normal"/>
     <w:qFormat/>
-    <w:rsid w:val="0037470A"/>
+    <w:rsid w:val="00081716"/>
   </w:style>
   <w:style w:type="paragraph" w:customStyle="1" w:styleId="Abstract">
     <w:name w:val="Abstract"/>
     <w:basedOn w:val="Normal"/>
     <w:next w:val="Keywords"/>
     <w:qFormat/>
-    <w:rsid w:val="0037470A"/>
+    <w:rsid w:val="00081716"/>
     <w:pPr>
       <w:spacing w:before="360" w:after="300" w:line="360" w:lineRule="auto"/>
       <w:ind w:left="720" w:right="567"/>
@@ -16765,7 +16614,7 @@
     <w:basedOn w:val="Normal"/>
     <w:next w:val="Paragraph"/>
     <w:qFormat/>
-    <w:rsid w:val="0037470A"/>
+    <w:rsid w:val="00081716"/>
     <w:pPr>
       <w:spacing w:before="240" w:after="240" w:line="360" w:lineRule="auto"/>
       <w:ind w:left="720" w:right="567"/>
@@ -16778,7 +16627,7 @@
     <w:name w:val="Correspondence details"/>
     <w:basedOn w:val="Normal"/>
     <w:qFormat/>
-    <w:rsid w:val="0037470A"/>
+    <w:rsid w:val="00081716"/>
     <w:pPr>
       <w:spacing w:before="240" w:line="360" w:lineRule="auto"/>
     </w:pPr>
@@ -16787,7 +16636,7 @@
     <w:name w:val="Displayed quotation"/>
     <w:basedOn w:val="Normal"/>
     <w:qFormat/>
-    <w:rsid w:val="0037470A"/>
+    <w:rsid w:val="00081716"/>
     <w:pPr>
       <w:tabs>
         <w:tab w:val="left" w:pos="1077"/>
@@ -16809,7 +16658,7 @@
     <w:basedOn w:val="Paragraph"/>
     <w:next w:val="Paragraph"/>
     <w:qFormat/>
-    <w:rsid w:val="0037470A"/>
+    <w:rsid w:val="00081716"/>
     <w:pPr>
       <w:widowControl/>
       <w:numPr>
@@ -16824,7 +16673,7 @@
     <w:basedOn w:val="Normal"/>
     <w:next w:val="Paragraph"/>
     <w:qFormat/>
-    <w:rsid w:val="0037470A"/>
+    <w:rsid w:val="00081716"/>
     <w:pPr>
       <w:tabs>
         <w:tab w:val="center" w:pos="4253"/>
@@ -16839,7 +16688,7 @@
     <w:basedOn w:val="Normal"/>
     <w:next w:val="Normal"/>
     <w:qFormat/>
-    <w:rsid w:val="0037470A"/>
+    <w:rsid w:val="00081716"/>
     <w:pPr>
       <w:spacing w:before="120" w:line="360" w:lineRule="auto"/>
     </w:pPr>
@@ -16852,7 +16701,7 @@
     <w:basedOn w:val="Normal"/>
     <w:next w:val="Normal"/>
     <w:qFormat/>
-    <w:rsid w:val="0037470A"/>
+    <w:rsid w:val="00081716"/>
     <w:pPr>
       <w:spacing w:before="240" w:line="360" w:lineRule="auto"/>
     </w:pPr>
@@ -16862,7 +16711,7 @@
     <w:basedOn w:val="Normal"/>
     <w:next w:val="Normal"/>
     <w:qFormat/>
-    <w:rsid w:val="0037470A"/>
+    <w:rsid w:val="00081716"/>
     <w:pPr>
       <w:spacing w:before="240" w:line="360" w:lineRule="auto"/>
     </w:pPr>
@@ -16871,7 +16720,7 @@
     <w:name w:val="Footnotes"/>
     <w:basedOn w:val="Normal"/>
     <w:qFormat/>
-    <w:rsid w:val="0037470A"/>
+    <w:rsid w:val="00081716"/>
     <w:pPr>
       <w:spacing w:before="120" w:line="360" w:lineRule="auto"/>
       <w:ind w:left="482" w:hanging="482"/>
@@ -16885,7 +16734,7 @@
     <w:name w:val="Notes on contributors"/>
     <w:basedOn w:val="Normal"/>
     <w:qFormat/>
-    <w:rsid w:val="0037470A"/>
+    <w:rsid w:val="00081716"/>
     <w:pPr>
       <w:spacing w:before="240" w:line="360" w:lineRule="auto"/>
     </w:pPr>
@@ -16897,14 +16746,14 @@
     <w:name w:val="Normal paragraph style"/>
     <w:basedOn w:val="Normal"/>
     <w:next w:val="Normal"/>
-    <w:rsid w:val="0037470A"/>
+    <w:rsid w:val="00081716"/>
   </w:style>
   <w:style w:type="paragraph" w:customStyle="1" w:styleId="Paragraph">
     <w:name w:val="Paragraph"/>
     <w:basedOn w:val="Normal"/>
     <w:next w:val="Newparagraph"/>
     <w:qFormat/>
-    <w:rsid w:val="0037470A"/>
+    <w:rsid w:val="00081716"/>
     <w:pPr>
       <w:widowControl w:val="0"/>
       <w:spacing w:before="240"/>
@@ -16914,7 +16763,7 @@
     <w:name w:val="New paragraph"/>
     <w:basedOn w:val="Normal"/>
     <w:qFormat/>
-    <w:rsid w:val="0037470A"/>
+    <w:rsid w:val="00081716"/>
     <w:pPr>
       <w:ind w:firstLine="720"/>
     </w:pPr>
@@ -16922,7 +16771,7 @@
   <w:style w:type="paragraph" w:styleId="NormalIndent">
     <w:name w:val="Normal Indent"/>
     <w:basedOn w:val="Normal"/>
-    <w:rsid w:val="0037470A"/>
+    <w:rsid w:val="00081716"/>
     <w:pPr>
       <w:ind w:left="720"/>
     </w:pPr>
@@ -16931,7 +16780,7 @@
     <w:name w:val="References"/>
     <w:basedOn w:val="Normal"/>
     <w:qFormat/>
-    <w:rsid w:val="0037470A"/>
+    <w:rsid w:val="00081716"/>
     <w:pPr>
       <w:spacing w:before="120" w:line="360" w:lineRule="auto"/>
       <w:ind w:left="720" w:hanging="720"/>
@@ -16943,14 +16792,14 @@
     <w:basedOn w:val="Keywords"/>
     <w:next w:val="Paragraph"/>
     <w:qFormat/>
-    <w:rsid w:val="0037470A"/>
+    <w:rsid w:val="00081716"/>
   </w:style>
   <w:style w:type="paragraph" w:customStyle="1" w:styleId="Bulletedlist">
     <w:name w:val="Bulleted list"/>
     <w:basedOn w:val="Paragraph"/>
     <w:next w:val="Paragraph"/>
     <w:qFormat/>
-    <w:rsid w:val="0037470A"/>
+    <w:rsid w:val="00081716"/>
     <w:pPr>
       <w:widowControl/>
       <w:numPr>
@@ -16965,7 +16814,7 @@
     <w:basedOn w:val="Paragraph"/>
     <w:next w:val="Newparagraph"/>
     <w:qFormat/>
-    <w:rsid w:val="0037470A"/>
+    <w:rsid w:val="00081716"/>
     <w:pPr>
       <w:widowControl/>
       <w:spacing w:before="360"/>
@@ -17020,7 +16869,7 @@
         <a:sysClr val="windowText" lastClr="000000"/>
       </a:dk1>
       <a:lt1>
-        <a:sysClr val="window" lastClr="FFFFFF"/>
+        <a:sysClr val="window" lastClr="B9B9B9"/>
       </a:lt1>
       <a:dk2>
         <a:srgbClr val="44546A"/>
@@ -17278,7 +17127,7 @@
 </file>
 
 <file path=customXml/itemProps1.xml><?xml version="1.0" encoding="utf-8"?>
-<ds:datastoreItem xmlns:ds="http://schemas.openxmlformats.org/officeDocument/2006/customXml" ds:itemID="{3F44F09B-371A-4B63-9349-37B36332E78B}">
+<ds:datastoreItem xmlns:ds="http://schemas.openxmlformats.org/officeDocument/2006/customXml" ds:itemID="{6AD2BAF8-BA9C-4AC0-948E-FA37CBE35AC8}">
   <ds:schemaRefs>
     <ds:schemaRef ds:uri="http://schemas.openxmlformats.org/officeDocument/2006/bibliography"/>
   </ds:schemaRefs>

</xml_diff>